<commit_message>
Updated per srro and documenation to include NCIm
</commit_message>
<xml_diff>
--- a/docs/NCI SRRO Documentation-Form_v1.7.docx
+++ b/docs/NCI SRRO Documentation-Form_v1.7.docx
@@ -182,16 +182,7 @@
             <w:color w:val="FF0000"/>
             <w:lang w:val="en-US"/>
           </w:rPr>
-          <w:t>.</w:t>
-        </w:r>
-      </w:ins>
-      <w:ins w:id="9" w:author="Unknown Author" w:date="2024-10-30T21:09:36Z">
-        <w:r>
-          <w:rPr>
-            <w:color w:val="FF0000"/>
-            <w:lang w:val="en-US"/>
-          </w:rPr>
-          <w:t>2</w:t>
+          <w:t>.2</w:t>
         </w:r>
       </w:ins>
     </w:p>
@@ -471,23 +462,11 @@
     </w:p>
     <w:p>
       <w:pPr>
-        <w:pStyle w:val="Normal"/>
-        <w:spacing w:lineRule="auto" w:line="240"/>
-        <w:rPr>
-          <w:lang w:val="en-US"/>
-        </w:rPr>
-      </w:pPr>
-      <w:r>
-        <w:rPr>
-          <w:lang w:val="en-US"/>
-        </w:rPr>
-      </w:r>
-    </w:p>
-    <w:p>
-      <w:pPr>
         <w:sectPr>
-          <w:headerReference w:type="default" r:id="rId2"/>
-          <w:footerReference w:type="default" r:id="rId3"/>
+          <w:headerReference w:type="even" r:id="rId2"/>
+          <w:headerReference w:type="default" r:id="rId3"/>
+          <w:footerReference w:type="even" r:id="rId4"/>
+          <w:footerReference w:type="default" r:id="rId5"/>
           <w:type w:val="oddPage"/>
           <w:pgSz w:w="12240" w:h="15840"/>
           <w:pgMar w:left="1253" w:right="1253" w:gutter="0" w:header="706" w:top="1666" w:footer="288" w:bottom="728"/>
@@ -563,6 +542,7 @@
             <w:rPr>
               <w:webHidden/>
               <w:rStyle w:val="IndexLink"/>
+              <w:vanish w:val="false"/>
               <w:lang w:val="en-US"/>
             </w:rPr>
             <w:instrText xml:space="preserve"> TOC \z \o "1-1" \u </w:instrText>
@@ -571,6 +551,7 @@
             <w:rPr>
               <w:webHidden/>
               <w:rStyle w:val="IndexLink"/>
+              <w:vanish w:val="false"/>
               <w:lang w:val="en-US"/>
             </w:rPr>
             <w:fldChar w:fldCharType="separate"/>
@@ -580,6 +561,7 @@
               <w:rPr>
                 <w:webHidden/>
                 <w:rStyle w:val="IndexLink"/>
+                <w:vanish w:val="false"/>
                 <w:lang w:val="en-US"/>
               </w:rPr>
               <w:t>Introduction</w:t>
@@ -628,6 +610,7 @@
               <w:rPr>
                 <w:webHidden/>
                 <w:rStyle w:val="IndexLink"/>
+                <w:vanish w:val="false"/>
                 <w:lang w:val="en-US"/>
               </w:rPr>
               <w:t>Definitions of Related Ontology Terms</w:t>
@@ -676,6 +659,7 @@
               <w:rPr>
                 <w:webHidden/>
                 <w:rStyle w:val="IndexLink"/>
+                <w:vanish w:val="false"/>
                 <w:lang w:val="en-US"/>
               </w:rPr>
               <w:t>SRRO Metadata Ontology design</w:t>
@@ -724,6 +708,7 @@
               <w:rPr>
                 <w:webHidden/>
                 <w:rStyle w:val="IndexLink"/>
+                <w:vanish w:val="false"/>
                 <w:lang w:val="en-US"/>
               </w:rPr>
               <w:t>Upper Level Classes</w:t>
@@ -771,13 +756,6 @@
             <w:r>
               <w:rPr>
                 <w:webHidden/>
-                <w:rStyle w:val="IndexLink"/>
-              </w:rPr>
-              <w:t>Properties</w:t>
-            </w:r>
-            <w:r>
-              <w:rPr>
-                <w:webHidden/>
               </w:rPr>
               <w:fldChar w:fldCharType="begin"/>
             </w:r>
@@ -795,9 +773,11 @@
             </w:r>
             <w:r>
               <w:rPr>
+                <w:webHidden/>
                 <w:rStyle w:val="IndexLink"/>
                 <w:vanish w:val="false"/>
               </w:rPr>
+              <w:t>Properties</w:t>
               <w:tab/>
               <w:t>9</w:t>
             </w:r>
@@ -819,6 +799,7 @@
               <w:rPr>
                 <w:webHidden/>
                 <w:rStyle w:val="IndexLink"/>
+                <w:vanish w:val="false"/>
                 <w:lang w:val="en-US"/>
               </w:rPr>
               <w:t>Applications of NCI SI Metadata Ontology SRRO</w:t>
@@ -867,6 +848,7 @@
               <w:rPr>
                 <w:webHidden/>
                 <w:rStyle w:val="IndexLink"/>
+                <w:vanish w:val="false"/>
                 <w:lang w:val="en-US"/>
               </w:rPr>
               <w:t>1.</w:t>
@@ -935,6 +917,7 @@
               <w:rPr>
                 <w:webHidden/>
                 <w:rStyle w:val="IndexLink"/>
+                <w:vanish w:val="false"/>
                 <w:lang w:val="en-US"/>
               </w:rPr>
               <w:t>2.</w:t>
@@ -1003,6 +986,7 @@
               <w:rPr>
                 <w:webHidden/>
                 <w:rStyle w:val="IndexLink"/>
+                <w:vanish w:val="false"/>
                 <w:lang w:val="en-US"/>
               </w:rPr>
               <w:t>3.</w:t>
@@ -1091,10 +1075,10 @@
         <w:spacing w:lineRule="auto" w:line="240"/>
         <w:rPr/>
       </w:pPr>
-      <w:bookmarkStart w:id="3" w:name="_Toc489359621"/>
-      <w:bookmarkStart w:id="4" w:name="_Toc488916738"/>
-      <w:bookmarkStart w:id="5" w:name="_Toc450303208"/>
-      <w:bookmarkStart w:id="6" w:name="_Toc443470358"/>
+      <w:bookmarkStart w:id="3" w:name="_Toc443470358"/>
+      <w:bookmarkStart w:id="4" w:name="_Toc450303208"/>
+      <w:bookmarkStart w:id="5" w:name="_Toc488916738"/>
+      <w:bookmarkStart w:id="6" w:name="_Toc489359621"/>
       <w:r>
         <w:rPr>
           <w:lang w:val="en-US"/>
@@ -1131,10 +1115,10 @@
         </w:rPr>
         <w:t xml:space="preserve">The main task of this effort is to develop and document the </w:t>
       </w:r>
-      <w:bookmarkStart w:id="7" w:name="_Toc489359622"/>
-      <w:bookmarkStart w:id="8" w:name="_Toc488916739"/>
-      <w:bookmarkStart w:id="9" w:name="_Toc450303209"/>
-      <w:bookmarkStart w:id="10" w:name="_Toc443470359"/>
+      <w:bookmarkStart w:id="7" w:name="_Toc443470359"/>
+      <w:bookmarkStart w:id="8" w:name="_Toc450303209"/>
+      <w:bookmarkStart w:id="9" w:name="_Toc488916739"/>
+      <w:bookmarkStart w:id="10" w:name="_Toc489359622"/>
       <w:r>
         <w:rPr>
           <w:lang w:val="en-US"/>
@@ -1171,7 +1155,7 @@
         <w:spacing w:lineRule="auto" w:line="240"/>
         <w:rPr/>
       </w:pPr>
-      <w:hyperlink r:id="rId4">
+      <w:hyperlink r:id="rId6">
         <w:r>
           <w:rPr>
             <w:rStyle w:val="InternetLink"/>
@@ -1217,7 +1201,7 @@
         <w:spacing w:lineRule="auto" w:line="240"/>
         <w:rPr/>
       </w:pPr>
-      <w:hyperlink r:id="rId5">
+      <w:hyperlink r:id="rId7">
         <w:r>
           <w:rPr>
             <w:rStyle w:val="InternetLink"/>
@@ -1443,22 +1427,16 @@
       </w:r>
       <w:r>
         <w:rPr>
-          <w:rFonts w:ascii="Arial" w:hAnsi="Arial"/>
           <w:color w:val="000000"/>
           <w:lang w:val="en-US"/>
-          <w:lang w:val="en-US"/>
-          <w:rPrChange w:id="0" w:author="Unknown Author" w:date="2024-10-30T21:10:02Z">
-            <w:rPr/>
-          </w:rPrChange>
+          <w:rPrChange w:id="0" w:author="Unknown Author" w:date="2024-10-30T21:10:02Z"/>
         </w:rPr>
         <w:t xml:space="preserve"> </w:t>
       </w:r>
       <w:r>
         <w:rPr>
-          <w:rFonts w:ascii="Arial" w:hAnsi="Arial"/>
           <w:color w:val="000000"/>
           <w:highlight w:val="yellow"/>
-          <w:lang w:val="en-US"/>
           <w:lang w:val="en-US"/>
           <w:rPrChange w:id="0" w:author="Unknown Author" w:date="2024-10-30T21:10:02Z">
             <w:rPr>
@@ -1589,12 +1567,12 @@
         <w:ind w:left="0" w:hanging="0"/>
         <w:rPr/>
       </w:pPr>
-      <w:bookmarkStart w:id="12" w:name="_Ref504562330"/>
-      <w:bookmarkStart w:id="13" w:name="_Toc489359623"/>
-      <w:bookmarkStart w:id="14" w:name="_Toc488916740"/>
-      <w:bookmarkStart w:id="15" w:name="_Toc450303210"/>
-      <w:bookmarkStart w:id="16" w:name="_Toc443470360"/>
-      <w:bookmarkStart w:id="17" w:name="_Toc443461091"/>
+      <w:bookmarkStart w:id="12" w:name="_Toc443461091"/>
+      <w:bookmarkStart w:id="13" w:name="_Toc443470360"/>
+      <w:bookmarkStart w:id="14" w:name="_Toc450303210"/>
+      <w:bookmarkStart w:id="15" w:name="_Toc488916740"/>
+      <w:bookmarkStart w:id="16" w:name="_Toc489359623"/>
+      <w:bookmarkStart w:id="17" w:name="_Ref504562330"/>
       <w:bookmarkStart w:id="18" w:name="_Toc173790067"/>
       <w:r>
         <w:rPr>
@@ -1819,10 +1797,10 @@
       <w:r>
         <w:rPr/>
       </w:r>
-      <w:bookmarkStart w:id="19" w:name="_Toc489359624"/>
-      <w:bookmarkStart w:id="20" w:name="_Toc488916741"/>
-      <w:bookmarkStart w:id="21" w:name="_Toc489359624"/>
-      <w:bookmarkStart w:id="22" w:name="_Toc488916741"/>
+      <w:bookmarkStart w:id="19" w:name="_Toc488916741"/>
+      <w:bookmarkStart w:id="20" w:name="_Toc489359624"/>
+      <w:bookmarkStart w:id="21" w:name="_Toc488916741"/>
+      <w:bookmarkStart w:id="22" w:name="_Toc489359624"/>
       <w:bookmarkEnd w:id="21"/>
       <w:bookmarkEnd w:id="22"/>
       <w:r>
@@ -1839,18 +1817,18 @@
         <w:ind w:left="432" w:hanging="432"/>
         <w:rPr/>
       </w:pPr>
-      <w:bookmarkStart w:id="23" w:name="_Toc489359624"/>
-      <w:bookmarkStart w:id="24" w:name="_Toc488916741"/>
-      <w:bookmarkStart w:id="25" w:name="_Toc173790068"/>
+      <w:bookmarkStart w:id="23" w:name="_Toc173790068"/>
+      <w:bookmarkStart w:id="24" w:name="_Toc488916741_Copy_1"/>
+      <w:bookmarkStart w:id="25" w:name="_Toc489359624_Copy_1"/>
+      <w:bookmarkEnd w:id="24"/>
+      <w:bookmarkEnd w:id="25"/>
+      <w:r>
+        <w:rPr>
+          <w:lang w:val="en-US"/>
+        </w:rPr>
+        <w:t>SRRO Metadata Ontology design</w:t>
+      </w:r>
       <w:bookmarkEnd w:id="23"/>
-      <w:bookmarkEnd w:id="24"/>
-      <w:r>
-        <w:rPr>
-          <w:lang w:val="en-US"/>
-        </w:rPr>
-        <w:t>SRRO Metadata Ontology design</w:t>
-      </w:r>
-      <w:bookmarkEnd w:id="25"/>
       <w:r>
         <w:rPr>
           <w:lang w:val="en-US"/>
@@ -1900,7 +1878,7 @@
                     </pic:cNvPicPr>
                   </pic:nvPicPr>
                   <pic:blipFill>
-                    <a:blip r:embed="rId6"/>
+                    <a:blip r:embed="rId8"/>
                     <a:stretch>
                       <a:fillRect/>
                     </a:stretch>
@@ -1957,7 +1935,7 @@
         <w:rPr/>
         <w:t xml:space="preserve"> central hierarchy for the original base file. Afterwards, we assessed multiple different ontologies to identify terms that can be reused or implemented into SSRO. </w:t>
       </w:r>
-      <w:del w:id="12" w:author="Unknown Author" w:date="2024-10-30T21:46:56Z">
+      <w:del w:id="11" w:author="Unknown Author" w:date="2024-10-30T21:46:56Z">
         <w:r>
           <w:rPr/>
           <w:delText>Currently, SSRO imports terms from the Ontology Metadata Vocabulary (OMV), OBO Metadata Ontology (OMO), and the Changes and Annotations Knowledge Base  (ChAO KB).</w:delText>
@@ -1998,13 +1976,13 @@
         <w:rPr/>
         <w:t xml:space="preserve"> 1</w:t>
       </w:r>
-      <w:del w:id="13" w:author="Unknown Author" w:date="2024-10-30T21:42:01Z">
+      <w:del w:id="12" w:author="Unknown Author" w:date="2024-10-30T21:42:01Z">
         <w:r>
           <w:rPr/>
           <w:delText>2</w:delText>
         </w:r>
       </w:del>
-      <w:ins w:id="14" w:author="Unknown Author" w:date="2024-10-30T21:49:59Z">
+      <w:ins w:id="13" w:author="Unknown Author" w:date="2024-10-30T21:49:59Z">
         <w:r>
           <w:rPr/>
           <w:t>4</w:t>
@@ -2422,7 +2400,7 @@
         <w:spacing w:lineRule="auto" w:line="240" w:before="0" w:after="0"/>
         <w:jc w:val="left"/>
         <w:rPr>
-          <w:ins w:id="15" w:author="Unknown Author" w:date="2024-10-30T21:47:57Z"/>
+          <w:ins w:id="14" w:author="Unknown Author" w:date="2024-10-30T21:47:57Z"/>
         </w:rPr>
       </w:pPr>
       <w:r>
@@ -2448,48 +2426,23 @@
           <w:i/>
           <w:iCs/>
         </w:rPr>
-        <w:t xml:space="preserve">NCI Thesaurus Inferred </w:t>
-      </w:r>
-      <w:r>
-        <w:rPr>
-          <w:b w:val="false"/>
-          <w:bCs w:val="false"/>
+        <w:t>NCI Thesaurus Inferred (NCITInf)</w:t>
+      </w:r>
+      <w:r>
+        <w:rPr>
+          <w:b/>
+          <w:bCs/>
           <w:i/>
           <w:iCs/>
         </w:rPr>
-        <w:t>(NCITInf)</w:t>
-      </w:r>
-      <w:r>
-        <w:rPr>
-          <w:b/>
-          <w:bCs/>
+        <w:t xml:space="preserve"> is a</w:t>
+      </w:r>
+      <w:r>
+        <w:rPr>
           <w:i/>
           <w:iCs/>
         </w:rPr>
-        <w:t xml:space="preserve"> </w:t>
-      </w:r>
-      <w:r>
-        <w:rPr>
-          <w:b/>
-          <w:bCs/>
-          <w:i/>
-          <w:iCs/>
-        </w:rPr>
-        <w:t>is a</w:t>
-      </w:r>
-      <w:r>
-        <w:rPr>
-          <w:i/>
-          <w:iCs/>
-        </w:rPr>
-        <w:t>n ontology</w:t>
-      </w:r>
-      <w:r>
-        <w:rPr>
-          <w:i/>
-          <w:iCs/>
-        </w:rPr>
-        <w:t xml:space="preserve"> that contains the direct relationships and inferred using ontology based on the NCI Thesaurus.</w:t>
+        <w:t>n ontology that contains the direct relationships and inferred using ontology based on the NCI Thesaurus.</w:t>
       </w:r>
       <w:r>
         <w:rPr/>
@@ -2517,7 +2470,7 @@
         </w:rPr>
         <w:t>NCI</w:t>
       </w:r>
-      <w:ins w:id="16" w:author="Unknown Author" w:date="2024-10-30T21:47:57Z">
+      <w:ins w:id="15" w:author="Unknown Author" w:date="2024-10-30T21:47:57Z">
         <w:r>
           <w:rPr>
             <w:b/>
@@ -2535,16 +2488,23 @@
           <w:i/>
           <w:iCs/>
         </w:rPr>
-        <w:t>Metathesaurus</w:t>
-      </w:r>
-      <w:r>
-        <w:rPr>
-          <w:b/>
-          <w:bCs/>
+        <w:t>Metathesaurus.</w:t>
+      </w:r>
+      <w:ins w:id="16" w:author="Unknown Author" w:date="2024-10-30T21:47:57Z">
+        <w:r>
+          <w:rPr>
+            <w:i/>
+            <w:iCs/>
+          </w:rPr>
+          <w:t xml:space="preserve"> </w:t>
+        </w:r>
+      </w:ins>
+      <w:r>
+        <w:rPr>
           <w:i/>
           <w:iCs/>
         </w:rPr>
-        <w:t>.</w:t>
+        <w:t>NCI</w:t>
       </w:r>
       <w:ins w:id="17" w:author="Unknown Author" w:date="2024-10-30T21:47:57Z">
         <w:r>
@@ -2560,119 +2520,91 @@
           <w:i/>
           <w:iCs/>
         </w:rPr>
-        <w:t>NCI</w:t>
-      </w:r>
-      <w:ins w:id="18" w:author="Unknown Author" w:date="2024-10-30T21:47:57Z">
+        <w:t>Metathesaurus is an ontology that contains the metadata related to terms within NCI Thesaurus.</w:t>
+      </w:r>
+      <w:r>
+        <w:rPr/>
+        <w:t xml:space="preserve"> The NCI Metathesaurus uses the </w:t>
+      </w:r>
+      <w:r>
+        <w:rPr>
+          <w:lang w:val="en-GB"/>
+        </w:rPr>
+        <w:t>‘has atom’ property to link an atom class entity between a NCI class and their metadata annotations</w:t>
+      </w:r>
+      <w:r>
+        <w:rPr/>
+        <w:t>.</w:t>
+      </w:r>
+    </w:p>
+    <w:p>
+      <w:pPr>
+        <w:pStyle w:val="Normal"/>
+        <w:rPr/>
+      </w:pPr>
+      <w:r>
+        <w:rPr/>
+      </w:r>
+    </w:p>
+    <w:p>
+      <w:pPr>
+        <w:pStyle w:val="Normal"/>
+        <w:rPr>
+          <w:del w:id="22" w:author="Unknown Author" w:date="2024-10-30T21:55:48Z"/>
+        </w:rPr>
+      </w:pPr>
+      <w:r>
+        <w:rPr/>
+        <w:tab/>
+        <w:t xml:space="preserve">Currently, SRRO has specific term IDs from 5 different ontologies as part of the Ontology Design Pattern (ODP).This includes SRRO </w:t>
+      </w:r>
+      <w:r>
+        <w:rPr>
+          <w:lang w:val="en-GB"/>
+        </w:rPr>
+        <w:t>utilizes</w:t>
+      </w:r>
+      <w:r>
+        <w:rPr/>
+        <w:t xml:space="preserve"> annotation terms from Web Ontology Language (owl:), Simple Knowledge Organization System (skos:), and Resource Description Format Schema (dfs:), and the SRRO itself. The SRRO contains new 6</w:t>
+      </w:r>
+      <w:del w:id="18" w:author="Unknown Author" w:date="2024-11-05T10:40:21Z">
         <w:r>
-          <w:rPr>
-            <w:i/>
-            <w:iCs/>
-          </w:rPr>
-          <w:t xml:space="preserve"> </w:t>
+          <w:rPr/>
+          <w:delText>1</w:delText>
+        </w:r>
+      </w:del>
+      <w:ins w:id="19" w:author="Unknown Author" w:date="2024-11-05T10:40:21Z">
+        <w:r>
+          <w:rPr/>
+          <w:t>7</w:t>
         </w:r>
       </w:ins>
       <w:r>
-        <w:rPr>
-          <w:i/>
-          <w:iCs/>
-        </w:rPr>
-        <w:t>Metathesaurus is an ontology</w:t>
-      </w:r>
-      <w:r>
-        <w:rPr>
-          <w:i/>
-          <w:iCs/>
-        </w:rPr>
-        <w:t xml:space="preserve"> that contains the </w:t>
-      </w:r>
-      <w:r>
-        <w:rPr>
-          <w:i/>
-          <w:iCs/>
-        </w:rPr>
-        <w:t>metadata related to terms within</w:t>
-      </w:r>
-      <w:r>
-        <w:rPr>
-          <w:i/>
-          <w:iCs/>
-        </w:rPr>
-        <w:t xml:space="preserve"> NCI Thesaurus.</w:t>
-      </w:r>
-      <w:r>
-        <w:rPr/>
-        <w:t xml:space="preserve"> Th</w:t>
-      </w:r>
-      <w:r>
-        <w:rPr/>
-        <w:t xml:space="preserve">e NCI Metathesaurus uses the </w:t>
+        <w:rPr/>
+        <w:t xml:space="preserve"> new ontology IRIs related to these five knowledge graphs and populated with terms found </w:t>
       </w:r>
       <w:r>
         <w:rPr>
           <w:lang w:val="en-GB"/>
         </w:rPr>
-        <w:t>‘has atom’ property to link an atom class entity between a NCI class and their metadata annotations</w:t>
-      </w:r>
-      <w:r>
-        <w:rPr/>
-        <w:t>.</w:t>
-      </w:r>
-    </w:p>
-    <w:p>
-      <w:pPr>
-        <w:pStyle w:val="Normal"/>
-        <w:rPr/>
-      </w:pPr>
-      <w:r>
-        <w:rPr/>
-      </w:r>
-    </w:p>
-    <w:p>
-      <w:pPr>
-        <w:pStyle w:val="Normal"/>
-        <w:rPr>
-          <w:del w:id="21" w:author="Unknown Author" w:date="2024-10-30T21:55:48Z"/>
-        </w:rPr>
-      </w:pPr>
-      <w:r>
-        <w:rPr/>
-        <w:tab/>
-      </w:r>
-      <w:r>
-        <w:rPr/>
-        <w:t xml:space="preserve">Currently, SRRO has specific term IDs from 5 different ontologies as part of the Ontology Design Pattern (ODP).This includes SRRO </w:t>
+        <w:t>on the</w:t>
+      </w:r>
+      <w:r>
+        <w:rPr/>
+        <w:t xml:space="preserve"> Shared SI Service website.  These </w:t>
       </w:r>
       <w:r>
         <w:rPr>
           <w:lang w:val="en-GB"/>
         </w:rPr>
-        <w:t>utilizes</w:t>
-      </w:r>
-      <w:r>
-        <w:rPr/>
-        <w:t xml:space="preserve"> annotation terms from Web Ontology Language (owl:), Simple Knowledge Organization System (skos:), and Resource Description Format Schema (dfs:), and the SRRO itself. The SRRO contains new 61 new ontology IRIs related to these five knowledge graphs and populated with terms found </w:t>
-      </w:r>
-      <w:r>
-        <w:rPr>
-          <w:lang w:val="en-GB"/>
-        </w:rPr>
-        <w:t>on the</w:t>
-      </w:r>
-      <w:r>
-        <w:rPr/>
-        <w:t xml:space="preserve"> Shared SI Service website.  These </w:t>
-      </w:r>
-      <w:r>
-        <w:rPr>
-          <w:lang w:val="en-GB"/>
-        </w:rPr>
         <w:t>ontologies</w:t>
       </w:r>
       <w:r>
         <w:rPr/>
         <w:t xml:space="preserve"> are NCITInf, NCIM, GO, SRRO, and caDSR</w:t>
       </w:r>
-      <w:del w:id="19" w:author="Unknown Author" w:date="2024-10-30T21:54:25Z">
+      <w:del w:id="20" w:author="Unknown Author" w:date="2024-10-30T21:54:25Z">
         <w:r>
           <w:rPr/>
           <w:delText>.</w:delText>
@@ -2682,7 +2614,7 @@
         <w:rPr/>
         <w:t xml:space="preserve"> Currently the Shared SI Service website contains 7 graphs; the five ontologies included in SRRO, the W3C Linked Data Platform Vocabulary, and a virtuoso schema.   </w:t>
       </w:r>
-      <w:del w:id="20" w:author="Unknown Author" w:date="2024-10-30T21:55:48Z">
+      <w:del w:id="21" w:author="Unknown Author" w:date="2024-10-30T21:55:48Z">
         <w:r>
           <w:rPr/>
           <w:delText xml:space="preserve"> </w:delText>
@@ -2732,7 +2664,7 @@
                     </pic:cNvPicPr>
                   </pic:nvPicPr>
                   <pic:blipFill>
-                    <a:blip r:embed="rId7"/>
+                    <a:blip r:embed="rId9"/>
                     <a:stretch>
                       <a:fillRect/>
                     </a:stretch>
@@ -2757,7 +2689,7 @@
       <w:pPr>
         <w:pStyle w:val="Normal"/>
         <w:rPr>
-          <w:ins w:id="22" w:author="He, Oliver" w:date="2024-10-08T12:17:00Z"/>
+          <w:ins w:id="25" w:author="He, Oliver" w:date="2024-10-08T12:17:00Z"/>
         </w:rPr>
       </w:pPr>
       <w:bookmarkStart w:id="26" w:name="_Hlk481403226"/>
@@ -2771,9 +2703,25 @@
       </w:r>
       <w:r>
         <w:rPr/>
-        <w:t xml:space="preserve">Five resources are represented in SRRO, including NCIt inferred, caDSR, GO, NCIt, and SRRO. The SRRO used for the screenshot generation comes from the SRRO production version in GitHub si-schemas: </w:t>
-      </w:r>
-      <w:hyperlink r:id="rId8">
+        <w:t>Five resources are represented in SRRO, including NCIt inferred, caDSR, GO, NCI</w:t>
+      </w:r>
+      <w:ins w:id="23" w:author="Unknown Author" w:date="2024-11-05T10:40:52Z">
+        <w:r>
+          <w:rPr/>
+          <w:t>m</w:t>
+        </w:r>
+      </w:ins>
+      <w:del w:id="24" w:author="Unknown Author" w:date="2024-11-05T10:40:51Z">
+        <w:r>
+          <w:rPr/>
+          <w:delText>t</w:delText>
+        </w:r>
+      </w:del>
+      <w:r>
+        <w:rPr/>
+        <w:t xml:space="preserve">, and SRRO. The SRRO used for the screenshot generation comes from the SRRO production version in GitHub si-schemas: </w:t>
+      </w:r>
+      <w:hyperlink r:id="rId10">
         <w:r>
           <w:rPr>
             <w:rStyle w:val="InternetLink"/>
@@ -2827,28 +2775,28 @@
         <w:ind w:left="0" w:hanging="0"/>
         <w:rPr/>
       </w:pPr>
-      <w:bookmarkStart w:id="27" w:name="_Hlk481403226"/>
-      <w:bookmarkStart w:id="28" w:name="_Toc489359625"/>
-      <w:bookmarkStart w:id="29" w:name="_Toc488916742"/>
-      <w:bookmarkStart w:id="30" w:name="_Toc199420162"/>
-      <w:bookmarkStart w:id="31" w:name="_Toc173790069"/>
+      <w:bookmarkStart w:id="27" w:name="_Toc199420162"/>
+      <w:bookmarkStart w:id="28" w:name="_Toc488916742"/>
+      <w:bookmarkStart w:id="29" w:name="_Toc489359625"/>
+      <w:bookmarkStart w:id="30" w:name="_Toc173790069"/>
+      <w:bookmarkStart w:id="31" w:name="_Hlk481403226_Copy_1"/>
+      <w:bookmarkEnd w:id="31"/>
+      <w:r>
+        <w:rPr>
+          <w:lang w:val="en-US"/>
+        </w:rPr>
+        <w:t>Upper Level Classes</w:t>
+      </w:r>
+      <w:bookmarkEnd w:id="30"/>
+      <w:r>
+        <w:rPr>
+          <w:lang w:val="en-US"/>
+        </w:rPr>
+        <w:t xml:space="preserve"> </w:t>
+      </w:r>
       <w:bookmarkEnd w:id="27"/>
-      <w:r>
-        <w:rPr>
-          <w:lang w:val="en-US"/>
-        </w:rPr>
-        <w:t>Upper Level Classes</w:t>
-      </w:r>
-      <w:bookmarkEnd w:id="31"/>
-      <w:r>
-        <w:rPr>
-          <w:lang w:val="en-US"/>
-        </w:rPr>
-        <w:t xml:space="preserve"> </w:t>
-      </w:r>
       <w:bookmarkEnd w:id="28"/>
       <w:bookmarkEnd w:id="29"/>
-      <w:bookmarkEnd w:id="30"/>
     </w:p>
     <w:p>
       <w:pPr>
@@ -3308,8 +3256,8 @@
       <w:r>
         <w:rPr/>
       </w:r>
-      <w:bookmarkStart w:id="33" w:name="_Hlk513140117"/>
-      <w:bookmarkStart w:id="34" w:name="_Hlk513140117"/>
+      <w:bookmarkStart w:id="33" w:name="_Hlk513140117_Copy_1"/>
+      <w:bookmarkStart w:id="34" w:name="_Hlk513140117_Copy_1"/>
       <w:bookmarkEnd w:id="34"/>
     </w:p>
     <w:p>
@@ -3355,11 +3303,11 @@
         <w:rPr/>
         <w:t xml:space="preserve"> </w:t>
       </w:r>
-      <w:bookmarkStart w:id="36" w:name="_Toc489359627"/>
-      <w:bookmarkStart w:id="37" w:name="_Toc488916744"/>
+      <w:bookmarkStart w:id="36" w:name="_Toc487208273"/>
+      <w:bookmarkStart w:id="37" w:name="_Toc487380585"/>
       <w:bookmarkStart w:id="38" w:name="_Toc487626118"/>
-      <w:bookmarkStart w:id="39" w:name="_Toc487380585"/>
-      <w:bookmarkStart w:id="40" w:name="_Toc487208273"/>
+      <w:bookmarkStart w:id="39" w:name="_Toc488916744"/>
+      <w:bookmarkStart w:id="40" w:name="_Toc489359627"/>
       <w:bookmarkEnd w:id="36"/>
       <w:bookmarkEnd w:id="37"/>
       <w:bookmarkEnd w:id="38"/>
@@ -5289,7 +5237,7 @@
         </w:numPr>
         <w:rPr/>
       </w:pPr>
-      <w:hyperlink r:id="rId9">
+      <w:hyperlink r:id="rId11">
         <w:r>
           <w:rPr>
             <w:rStyle w:val="InternetLink"/>
@@ -5311,7 +5259,7 @@
         </w:numPr>
         <w:rPr/>
       </w:pPr>
-      <w:hyperlink r:id="rId10">
+      <w:hyperlink r:id="rId12">
         <w:r>
           <w:rPr>
             <w:rStyle w:val="InternetLink"/>
@@ -5333,7 +5281,7 @@
         </w:numPr>
         <w:rPr/>
       </w:pPr>
-      <w:hyperlink r:id="rId11">
+      <w:hyperlink r:id="rId13">
         <w:r>
           <w:rPr>
             <w:rStyle w:val="InternetLink"/>
@@ -5429,15 +5377,15 @@
         <w:tblLook w:firstRow="1" w:noVBand="1" w:lastRow="0" w:firstColumn="1" w:lastColumn="0" w:noHBand="0" w:val="04a0"/>
       </w:tblPr>
       <w:tblGrid>
-        <w:gridCol w:w="1087"/>
-        <w:gridCol w:w="2431"/>
+        <w:gridCol w:w="1086"/>
+        <w:gridCol w:w="2432"/>
         <w:gridCol w:w="6390"/>
       </w:tblGrid>
       <w:tr>
         <w:trPr/>
         <w:tc>
           <w:tcPr>
-            <w:tcW w:w="1087" w:type="dxa"/>
+            <w:tcW w:w="1086" w:type="dxa"/>
             <w:tcBorders>
               <w:top w:val="single" w:sz="4" w:space="0" w:color="000000"/>
               <w:left w:val="single" w:sz="4" w:space="0" w:color="000000"/>
@@ -5461,7 +5409,7 @@
         </w:tc>
         <w:tc>
           <w:tcPr>
-            <w:tcW w:w="2431" w:type="dxa"/>
+            <w:tcW w:w="2432" w:type="dxa"/>
             <w:tcBorders>
               <w:top w:val="single" w:sz="4" w:space="0" w:color="000000"/>
               <w:left w:val="single" w:sz="4" w:space="0" w:color="000000"/>
@@ -5514,7 +5462,7 @@
         <w:trPr/>
         <w:tc>
           <w:tcPr>
-            <w:tcW w:w="1087" w:type="dxa"/>
+            <w:tcW w:w="1086" w:type="dxa"/>
             <w:tcBorders>
               <w:top w:val="single" w:sz="4" w:space="0" w:color="000000"/>
               <w:left w:val="single" w:sz="4" w:space="0" w:color="000000"/>
@@ -5539,7 +5487,7 @@
         </w:tc>
         <w:tc>
           <w:tcPr>
-            <w:tcW w:w="2431" w:type="dxa"/>
+            <w:tcW w:w="2432" w:type="dxa"/>
             <w:tcBorders>
               <w:top w:val="single" w:sz="4" w:space="0" w:color="000000"/>
               <w:left w:val="single" w:sz="4" w:space="0" w:color="000000"/>
@@ -5592,7 +5540,7 @@
         <w:trPr/>
         <w:tc>
           <w:tcPr>
-            <w:tcW w:w="1087" w:type="dxa"/>
+            <w:tcW w:w="1086" w:type="dxa"/>
             <w:tcBorders>
               <w:top w:val="single" w:sz="4" w:space="0" w:color="000000"/>
               <w:left w:val="single" w:sz="4" w:space="0" w:color="000000"/>
@@ -5617,7 +5565,7 @@
         </w:tc>
         <w:tc>
           <w:tcPr>
-            <w:tcW w:w="2431" w:type="dxa"/>
+            <w:tcW w:w="2432" w:type="dxa"/>
             <w:tcBorders>
               <w:top w:val="single" w:sz="4" w:space="0" w:color="000000"/>
               <w:left w:val="single" w:sz="4" w:space="0" w:color="000000"/>
@@ -5670,7 +5618,7 @@
         <w:trPr/>
         <w:tc>
           <w:tcPr>
-            <w:tcW w:w="1087" w:type="dxa"/>
+            <w:tcW w:w="1086" w:type="dxa"/>
             <w:tcBorders>
               <w:top w:val="single" w:sz="4" w:space="0" w:color="000000"/>
               <w:left w:val="single" w:sz="4" w:space="0" w:color="000000"/>
@@ -5695,7 +5643,7 @@
         </w:tc>
         <w:tc>
           <w:tcPr>
-            <w:tcW w:w="2431" w:type="dxa"/>
+            <w:tcW w:w="2432" w:type="dxa"/>
             <w:tcBorders>
               <w:top w:val="single" w:sz="4" w:space="0" w:color="000000"/>
               <w:left w:val="single" w:sz="4" w:space="0" w:color="000000"/>
@@ -5748,7 +5696,7 @@
         <w:trPr/>
         <w:tc>
           <w:tcPr>
-            <w:tcW w:w="1087" w:type="dxa"/>
+            <w:tcW w:w="1086" w:type="dxa"/>
             <w:tcBorders>
               <w:top w:val="single" w:sz="4" w:space="0" w:color="000000"/>
               <w:left w:val="single" w:sz="4" w:space="0" w:color="000000"/>
@@ -5773,7 +5721,7 @@
         </w:tc>
         <w:tc>
           <w:tcPr>
-            <w:tcW w:w="2431" w:type="dxa"/>
+            <w:tcW w:w="2432" w:type="dxa"/>
             <w:tcBorders>
               <w:top w:val="single" w:sz="4" w:space="0" w:color="000000"/>
               <w:left w:val="single" w:sz="4" w:space="0" w:color="000000"/>
@@ -5826,7 +5774,7 @@
         <w:trPr/>
         <w:tc>
           <w:tcPr>
-            <w:tcW w:w="1087" w:type="dxa"/>
+            <w:tcW w:w="1086" w:type="dxa"/>
             <w:tcBorders>
               <w:top w:val="single" w:sz="4" w:space="0" w:color="000000"/>
               <w:left w:val="single" w:sz="4" w:space="0" w:color="000000"/>
@@ -5851,7 +5799,7 @@
         </w:tc>
         <w:tc>
           <w:tcPr>
-            <w:tcW w:w="2431" w:type="dxa"/>
+            <w:tcW w:w="2432" w:type="dxa"/>
             <w:tcBorders>
               <w:top w:val="single" w:sz="4" w:space="0" w:color="000000"/>
               <w:left w:val="single" w:sz="4" w:space="0" w:color="000000"/>
@@ -5904,7 +5852,7 @@
         <w:trPr/>
         <w:tc>
           <w:tcPr>
-            <w:tcW w:w="1087" w:type="dxa"/>
+            <w:tcW w:w="1086" w:type="dxa"/>
             <w:tcBorders>
               <w:top w:val="single" w:sz="4" w:space="0" w:color="000000"/>
               <w:left w:val="single" w:sz="4" w:space="0" w:color="000000"/>
@@ -5929,7 +5877,7 @@
         </w:tc>
         <w:tc>
           <w:tcPr>
-            <w:tcW w:w="2431" w:type="dxa"/>
+            <w:tcW w:w="2432" w:type="dxa"/>
             <w:tcBorders>
               <w:top w:val="single" w:sz="4" w:space="0" w:color="000000"/>
               <w:left w:val="single" w:sz="4" w:space="0" w:color="000000"/>
@@ -5982,7 +5930,7 @@
         <w:trPr/>
         <w:tc>
           <w:tcPr>
-            <w:tcW w:w="1087" w:type="dxa"/>
+            <w:tcW w:w="1086" w:type="dxa"/>
             <w:tcBorders>
               <w:top w:val="single" w:sz="4" w:space="0" w:color="000000"/>
               <w:left w:val="single" w:sz="4" w:space="0" w:color="000000"/>
@@ -6007,7 +5955,7 @@
         </w:tc>
         <w:tc>
           <w:tcPr>
-            <w:tcW w:w="2431" w:type="dxa"/>
+            <w:tcW w:w="2432" w:type="dxa"/>
             <w:tcBorders>
               <w:top w:val="single" w:sz="4" w:space="0" w:color="000000"/>
               <w:left w:val="single" w:sz="4" w:space="0" w:color="000000"/>
@@ -6060,7 +6008,7 @@
         <w:trPr/>
         <w:tc>
           <w:tcPr>
-            <w:tcW w:w="1087" w:type="dxa"/>
+            <w:tcW w:w="1086" w:type="dxa"/>
             <w:tcBorders>
               <w:top w:val="single" w:sz="4" w:space="0" w:color="000000"/>
               <w:left w:val="single" w:sz="4" w:space="0" w:color="000000"/>
@@ -6085,7 +6033,7 @@
         </w:tc>
         <w:tc>
           <w:tcPr>
-            <w:tcW w:w="2431" w:type="dxa"/>
+            <w:tcW w:w="2432" w:type="dxa"/>
             <w:tcBorders>
               <w:top w:val="single" w:sz="4" w:space="0" w:color="000000"/>
               <w:left w:val="single" w:sz="4" w:space="0" w:color="000000"/>
@@ -6138,7 +6086,7 @@
         <w:trPr/>
         <w:tc>
           <w:tcPr>
-            <w:tcW w:w="1087" w:type="dxa"/>
+            <w:tcW w:w="1086" w:type="dxa"/>
             <w:tcBorders>
               <w:top w:val="single" w:sz="4" w:space="0" w:color="000000"/>
               <w:left w:val="single" w:sz="4" w:space="0" w:color="000000"/>
@@ -6163,7 +6111,7 @@
         </w:tc>
         <w:tc>
           <w:tcPr>
-            <w:tcW w:w="2431" w:type="dxa"/>
+            <w:tcW w:w="2432" w:type="dxa"/>
             <w:tcBorders>
               <w:top w:val="single" w:sz="4" w:space="0" w:color="000000"/>
               <w:left w:val="single" w:sz="4" w:space="0" w:color="000000"/>
@@ -6216,7 +6164,7 @@
         <w:trPr/>
         <w:tc>
           <w:tcPr>
-            <w:tcW w:w="1087" w:type="dxa"/>
+            <w:tcW w:w="1086" w:type="dxa"/>
             <w:tcBorders>
               <w:top w:val="single" w:sz="4" w:space="0" w:color="000000"/>
               <w:left w:val="single" w:sz="4" w:space="0" w:color="000000"/>
@@ -6241,7 +6189,7 @@
         </w:tc>
         <w:tc>
           <w:tcPr>
-            <w:tcW w:w="2431" w:type="dxa"/>
+            <w:tcW w:w="2432" w:type="dxa"/>
             <w:tcBorders>
               <w:top w:val="single" w:sz="4" w:space="0" w:color="000000"/>
               <w:left w:val="single" w:sz="4" w:space="0" w:color="000000"/>
@@ -6294,7 +6242,7 @@
         <w:trPr/>
         <w:tc>
           <w:tcPr>
-            <w:tcW w:w="1087" w:type="dxa"/>
+            <w:tcW w:w="1086" w:type="dxa"/>
             <w:tcBorders>
               <w:top w:val="single" w:sz="4" w:space="0" w:color="000000"/>
               <w:left w:val="single" w:sz="4" w:space="0" w:color="000000"/>
@@ -6319,7 +6267,7 @@
         </w:tc>
         <w:tc>
           <w:tcPr>
-            <w:tcW w:w="2431" w:type="dxa"/>
+            <w:tcW w:w="2432" w:type="dxa"/>
             <w:tcBorders>
               <w:top w:val="single" w:sz="4" w:space="0" w:color="000000"/>
               <w:left w:val="single" w:sz="4" w:space="0" w:color="000000"/>
@@ -6372,7 +6320,7 @@
         <w:trPr/>
         <w:tc>
           <w:tcPr>
-            <w:tcW w:w="1087" w:type="dxa"/>
+            <w:tcW w:w="1086" w:type="dxa"/>
             <w:tcBorders>
               <w:top w:val="single" w:sz="4" w:space="0" w:color="000000"/>
               <w:left w:val="single" w:sz="4" w:space="0" w:color="000000"/>
@@ -6397,7 +6345,7 @@
         </w:tc>
         <w:tc>
           <w:tcPr>
-            <w:tcW w:w="2431" w:type="dxa"/>
+            <w:tcW w:w="2432" w:type="dxa"/>
             <w:tcBorders>
               <w:top w:val="single" w:sz="4" w:space="0" w:color="000000"/>
               <w:left w:val="single" w:sz="4" w:space="0" w:color="000000"/>
@@ -6450,7 +6398,7 @@
         <w:trPr/>
         <w:tc>
           <w:tcPr>
-            <w:tcW w:w="1087" w:type="dxa"/>
+            <w:tcW w:w="1086" w:type="dxa"/>
             <w:tcBorders>
               <w:top w:val="single" w:sz="4" w:space="0" w:color="000000"/>
               <w:left w:val="single" w:sz="4" w:space="0" w:color="000000"/>
@@ -6475,7 +6423,7 @@
         </w:tc>
         <w:tc>
           <w:tcPr>
-            <w:tcW w:w="2431" w:type="dxa"/>
+            <w:tcW w:w="2432" w:type="dxa"/>
             <w:tcBorders>
               <w:top w:val="single" w:sz="4" w:space="0" w:color="000000"/>
               <w:left w:val="single" w:sz="4" w:space="0" w:color="000000"/>
@@ -6528,7 +6476,7 @@
         <w:trPr/>
         <w:tc>
           <w:tcPr>
-            <w:tcW w:w="1087" w:type="dxa"/>
+            <w:tcW w:w="1086" w:type="dxa"/>
             <w:tcBorders>
               <w:top w:val="single" w:sz="4" w:space="0" w:color="000000"/>
               <w:left w:val="single" w:sz="4" w:space="0" w:color="000000"/>
@@ -6553,7 +6501,7 @@
         </w:tc>
         <w:tc>
           <w:tcPr>
-            <w:tcW w:w="2431" w:type="dxa"/>
+            <w:tcW w:w="2432" w:type="dxa"/>
             <w:tcBorders>
               <w:top w:val="single" w:sz="4" w:space="0" w:color="000000"/>
               <w:left w:val="single" w:sz="4" w:space="0" w:color="000000"/>
@@ -6841,7 +6789,7 @@
                     </pic:cNvPicPr>
                   </pic:nvPicPr>
                   <pic:blipFill>
-                    <a:blip r:embed="rId12"/>
+                    <a:blip r:embed="rId14"/>
                     <a:stretch>
                       <a:fillRect/>
                     </a:stretch>
@@ -6897,7 +6845,7 @@
         <w:tab/>
         <w:t xml:space="preserve">After you have typed into the name of the new term, an IRI should be auto-generated. If the IRI does not take the format of </w:t>
       </w:r>
-      <w:hyperlink r:id="rId13">
+      <w:hyperlink r:id="rId15">
         <w:r>
           <w:rPr>
             <w:rStyle w:val="InternetLink"/>
@@ -6936,7 +6884,7 @@
                     </pic:cNvPicPr>
                   </pic:nvPicPr>
                   <pic:blipFill>
-                    <a:blip r:embed="rId14"/>
+                    <a:blip r:embed="rId16"/>
                     <a:srcRect l="897" t="2561" r="1175" b="4209"/>
                     <a:stretch>
                       <a:fillRect/>
@@ -7130,7 +7078,7 @@
                     </pic:cNvPicPr>
                   </pic:nvPicPr>
                   <pic:blipFill>
-                    <a:blip r:embed="rId15"/>
+                    <a:blip r:embed="rId17"/>
                     <a:stretch>
                       <a:fillRect/>
                     </a:stretch>
@@ -7411,7 +7359,7 @@
         <w:rPr/>
         <w:t xml:space="preserve">SPARQL 1.1 Query Language - </w:t>
       </w:r>
-      <w:hyperlink r:id="rId16">
+      <w:hyperlink r:id="rId18">
         <w:r>
           <w:rPr>
             <w:rStyle w:val="InternetLink"/>
@@ -7432,7 +7380,7 @@
         <w:spacing w:lineRule="auto" w:line="240"/>
         <w:rPr/>
       </w:pPr>
-      <w:hyperlink r:id="rId17">
+      <w:hyperlink r:id="rId19">
         <w:r>
           <w:rPr>
             <w:rStyle w:val="InternetLink"/>
@@ -7451,7 +7399,7 @@
         <w:spacing w:lineRule="auto" w:line="240"/>
         <w:rPr/>
       </w:pPr>
-      <w:hyperlink r:id="rId18">
+      <w:hyperlink r:id="rId20">
         <w:r>
           <w:rPr>
             <w:rStyle w:val="InternetLink"/>
@@ -7474,7 +7422,7 @@
         <w:spacing w:lineRule="auto" w:line="240"/>
         <w:rPr/>
       </w:pPr>
-      <w:hyperlink r:id="rId19">
+      <w:hyperlink r:id="rId21">
         <w:r>
           <w:rPr>
             <w:rStyle w:val="InternetLink"/>
@@ -7542,7 +7490,7 @@
                     </pic:cNvPicPr>
                   </pic:nvPicPr>
                   <pic:blipFill>
-                    <a:blip r:embed="rId20"/>
+                    <a:blip r:embed="rId22"/>
                     <a:stretch>
                       <a:fillRect/>
                     </a:stretch>
@@ -7574,11 +7522,12 @@
       </w:r>
     </w:p>
     <w:sectPr>
-      <w:headerReference w:type="even" r:id="rId21"/>
-      <w:headerReference w:type="first" r:id="rId22"/>
-      <w:footerReference w:type="even" r:id="rId23"/>
-      <w:footerReference w:type="default" r:id="rId24"/>
-      <w:footerReference w:type="first" r:id="rId25"/>
+      <w:headerReference w:type="even" r:id="rId23"/>
+      <w:headerReference w:type="default" r:id="rId24"/>
+      <w:headerReference w:type="first" r:id="rId25"/>
+      <w:footerReference w:type="even" r:id="rId26"/>
+      <w:footerReference w:type="default" r:id="rId27"/>
+      <w:footerReference w:type="first" r:id="rId28"/>
       <w:type w:val="nextPage"/>
       <w:pgSz w:w="12240" w:h="15840"/>
       <w:pgMar w:left="1253" w:right="1253" w:gutter="0" w:header="706" w:top="792" w:footer="288" w:bottom="562"/>
@@ -7594,6 +7543,20 @@
 </file>
 
 <file path=word/footer1.xml><?xml version="1.0" encoding="utf-8"?>
+<w:ftr xmlns:o="urn:schemas-microsoft-com:office:office" xmlns:r="http://schemas.openxmlformats.org/officeDocument/2006/relationships" xmlns:v="urn:schemas-microsoft-com:vml" xmlns:w="http://schemas.openxmlformats.org/wordprocessingml/2006/main" xmlns:w10="urn:schemas-microsoft-com:office:word" xmlns:wp="http://schemas.openxmlformats.org/drawingml/2006/wordprocessingDrawing" xmlns:wps="http://schemas.microsoft.com/office/word/2010/wordprocessingShape" xmlns:wpg="http://schemas.microsoft.com/office/word/2010/wordprocessingGroup" xmlns:mc="http://schemas.openxmlformats.org/markup-compatibility/2006" xmlns:wp14="http://schemas.microsoft.com/office/word/2010/wordprocessingDrawing" xmlns:w14="http://schemas.microsoft.com/office/word/2010/wordml" xmlns:w15="http://schemas.microsoft.com/office/word/2012/wordml" mc:Ignorable="w14 wp14 w15">
+  <w:p>
+    <w:pPr>
+      <w:pStyle w:val="Footer"/>
+      <w:rPr/>
+    </w:pPr>
+    <w:r>
+      <w:rPr/>
+    </w:r>
+  </w:p>
+</w:ftr>
+</file>
+
+<file path=word/footer2.xml><?xml version="1.0" encoding="utf-8"?>
 <w:ftr xmlns:o="urn:schemas-microsoft-com:office:office" xmlns:r="http://schemas.openxmlformats.org/officeDocument/2006/relationships" xmlns:v="urn:schemas-microsoft-com:vml" xmlns:w="http://schemas.openxmlformats.org/wordprocessingml/2006/main" xmlns:w10="urn:schemas-microsoft-com:office:word" xmlns:wp="http://schemas.openxmlformats.org/drawingml/2006/wordprocessingDrawing" xmlns:wps="http://schemas.microsoft.com/office/word/2010/wordprocessingShape" xmlns:wpg="http://schemas.microsoft.com/office/word/2010/wordprocessingGroup" xmlns:mc="http://schemas.openxmlformats.org/markup-compatibility/2006" xmlns:wp14="http://schemas.microsoft.com/office/word/2010/wordprocessingDrawing" xmlns:w14="http://schemas.microsoft.com/office/word/2010/wordml" xmlns:w15="http://schemas.microsoft.com/office/word/2012/wordml" mc:Ignorable="w14 wp14 w15">
   <w:p>
     <w:pPr>
@@ -7621,7 +7584,7 @@
 </w:ftr>
 </file>
 
-<file path=word/footer2.xml><?xml version="1.0" encoding="utf-8"?>
+<file path=word/footer3.xml><?xml version="1.0" encoding="utf-8"?>
 <w:ftr xmlns:o="urn:schemas-microsoft-com:office:office" xmlns:r="http://schemas.openxmlformats.org/officeDocument/2006/relationships" xmlns:v="urn:schemas-microsoft-com:vml" xmlns:w="http://schemas.openxmlformats.org/wordprocessingml/2006/main" xmlns:w10="urn:schemas-microsoft-com:office:word" xmlns:wp="http://schemas.openxmlformats.org/drawingml/2006/wordprocessingDrawing" xmlns:wps="http://schemas.microsoft.com/office/word/2010/wordprocessingShape" xmlns:wpg="http://schemas.microsoft.com/office/word/2010/wordprocessingGroup" xmlns:mc="http://schemas.openxmlformats.org/markup-compatibility/2006" xmlns:wp14="http://schemas.microsoft.com/office/word/2010/wordprocessingDrawing" xmlns:w14="http://schemas.microsoft.com/office/word/2010/wordml" xmlns:w15="http://schemas.microsoft.com/office/word/2012/wordml" mc:Ignorable="w14 wp14 w15">
   <w:tbl>
     <w:tblPr>
@@ -7673,7 +7636,7 @@
           </w:r>
           <w:r>
             <w:rPr/>
-            <w:t>16</w:t>
+            <w:t>6</w:t>
           </w:r>
           <w:r>
             <w:rPr/>
@@ -7720,7 +7683,7 @@
 </w:ftr>
 </file>
 
-<file path=word/footer3.xml><?xml version="1.0" encoding="utf-8"?>
+<file path=word/footer4.xml><?xml version="1.0" encoding="utf-8"?>
 <w:ftr xmlns:o="urn:schemas-microsoft-com:office:office" xmlns:r="http://schemas.openxmlformats.org/officeDocument/2006/relationships" xmlns:v="urn:schemas-microsoft-com:vml" xmlns:w="http://schemas.openxmlformats.org/wordprocessingml/2006/main" xmlns:w10="urn:schemas-microsoft-com:office:word" xmlns:wp="http://schemas.openxmlformats.org/drawingml/2006/wordprocessingDrawing" xmlns:wps="http://schemas.microsoft.com/office/word/2010/wordprocessingShape" xmlns:wpg="http://schemas.microsoft.com/office/word/2010/wordprocessingGroup" xmlns:mc="http://schemas.openxmlformats.org/markup-compatibility/2006" xmlns:wp14="http://schemas.microsoft.com/office/word/2010/wordprocessingDrawing" xmlns:w14="http://schemas.microsoft.com/office/word/2010/wordml" xmlns:w15="http://schemas.microsoft.com/office/word/2012/wordml" mc:Ignorable="w14 wp14 w15">
   <w:tbl>
     <w:tblPr>
@@ -7805,7 +7768,7 @@
             <w:rPr>
               <w:sz w:val="16"/>
             </w:rPr>
-            <w:t>17</w:t>
+            <w:t>7</w:t>
           </w:r>
           <w:r>
             <w:rPr>
@@ -7836,7 +7799,7 @@
 </w:ftr>
 </file>
 
-<file path=word/footer4.xml><?xml version="1.0" encoding="utf-8"?>
+<file path=word/footer5.xml><?xml version="1.0" encoding="utf-8"?>
 <w:ftr xmlns:o="urn:schemas-microsoft-com:office:office" xmlns:r="http://schemas.openxmlformats.org/officeDocument/2006/relationships" xmlns:v="urn:schemas-microsoft-com:vml" xmlns:w="http://schemas.openxmlformats.org/wordprocessingml/2006/main" xmlns:w10="urn:schemas-microsoft-com:office:word" xmlns:wp="http://schemas.openxmlformats.org/drawingml/2006/wordprocessingDrawing" xmlns:wps="http://schemas.microsoft.com/office/word/2010/wordprocessingShape" xmlns:wpg="http://schemas.microsoft.com/office/word/2010/wordprocessingGroup" xmlns:mc="http://schemas.openxmlformats.org/markup-compatibility/2006" xmlns:wp14="http://schemas.microsoft.com/office/word/2010/wordprocessingDrawing" xmlns:w14="http://schemas.microsoft.com/office/word/2010/wordml" xmlns:w15="http://schemas.microsoft.com/office/word/2012/wordml" mc:Ignorable="w14 wp14 w15">
   <w:tbl>
     <w:tblPr>
@@ -7965,6 +7928,22 @@
   <w:p>
     <w:pPr>
       <w:pStyle w:val="Header"/>
+      <w:suppressLineNumbers/>
+      <w:spacing w:lineRule="exact" w:line="220" w:before="0" w:after="740"/>
+      <w:rPr/>
+    </w:pPr>
+    <w:r>
+      <w:rPr/>
+    </w:r>
+  </w:p>
+</w:hdr>
+</file>
+
+<file path=word/header2.xml><?xml version="1.0" encoding="utf-8"?>
+<w:hdr xmlns:o="urn:schemas-microsoft-com:office:office" xmlns:r="http://schemas.openxmlformats.org/officeDocument/2006/relationships" xmlns:v="urn:schemas-microsoft-com:vml" xmlns:w="http://schemas.openxmlformats.org/wordprocessingml/2006/main" xmlns:w10="urn:schemas-microsoft-com:office:word" xmlns:wp="http://schemas.openxmlformats.org/drawingml/2006/wordprocessingDrawing" xmlns:wps="http://schemas.microsoft.com/office/word/2010/wordprocessingShape" xmlns:wpg="http://schemas.microsoft.com/office/word/2010/wordprocessingGroup" xmlns:mc="http://schemas.openxmlformats.org/markup-compatibility/2006" xmlns:wp14="http://schemas.microsoft.com/office/word/2010/wordprocessingDrawing" xmlns:w14="http://schemas.microsoft.com/office/word/2010/wordml" xmlns:w15="http://schemas.microsoft.com/office/word/2012/wordml" mc:Ignorable="w14 wp14 w15">
+  <w:p>
+    <w:pPr>
+      <w:pStyle w:val="Header"/>
       <w:spacing w:before="0" w:after="740"/>
       <w:rPr>
         <w:b w:val="false"/>
@@ -7983,13 +7962,49 @@
 </w:hdr>
 </file>
 
-<file path=word/header2.xml><?xml version="1.0" encoding="utf-8"?>
+<file path=word/header3.xml><?xml version="1.0" encoding="utf-8"?>
 <w:hdr xmlns:o="urn:schemas-microsoft-com:office:office" xmlns:r="http://schemas.openxmlformats.org/officeDocument/2006/relationships" xmlns:v="urn:schemas-microsoft-com:vml" xmlns:w="http://schemas.openxmlformats.org/wordprocessingml/2006/main" xmlns:w10="urn:schemas-microsoft-com:office:word" xmlns:wp="http://schemas.openxmlformats.org/drawingml/2006/wordprocessingDrawing" xmlns:wps="http://schemas.microsoft.com/office/word/2010/wordprocessingShape" xmlns:wpg="http://schemas.microsoft.com/office/word/2010/wordprocessingGroup" xmlns:mc="http://schemas.openxmlformats.org/markup-compatibility/2006" xmlns:wp14="http://schemas.microsoft.com/office/word/2010/wordprocessingDrawing" xmlns:w14="http://schemas.microsoft.com/office/word/2010/wordml" xmlns:w15="http://schemas.microsoft.com/office/word/2012/wordml" mc:Ignorable="w14 wp14 w15">
-  <w:p/>
+  <w:p>
+    <w:pPr>
+      <w:pStyle w:val="Normal"/>
+      <w:widowControl/>
+      <w:suppressAutoHyphens w:val="true"/>
+      <w:bidi w:val="0"/>
+      <w:spacing w:lineRule="atLeast" w:line="230" w:before="0" w:after="240"/>
+      <w:jc w:val="both"/>
+      <w:rPr/>
+    </w:pPr>
+    <w:r>
+      <w:rPr/>
+    </w:r>
+  </w:p>
 </w:hdr>
 </file>
 
-<file path=word/header3.xml><?xml version="1.0" encoding="utf-8"?>
+<file path=word/header4.xml><?xml version="1.0" encoding="utf-8"?>
+<w:hdr xmlns:o="urn:schemas-microsoft-com:office:office" xmlns:r="http://schemas.openxmlformats.org/officeDocument/2006/relationships" xmlns:v="urn:schemas-microsoft-com:vml" xmlns:w="http://schemas.openxmlformats.org/wordprocessingml/2006/main" xmlns:w10="urn:schemas-microsoft-com:office:word" xmlns:wp="http://schemas.openxmlformats.org/drawingml/2006/wordprocessingDrawing" xmlns:wps="http://schemas.microsoft.com/office/word/2010/wordprocessingShape" xmlns:wpg="http://schemas.microsoft.com/office/word/2010/wordprocessingGroup" xmlns:mc="http://schemas.openxmlformats.org/markup-compatibility/2006" xmlns:wp14="http://schemas.microsoft.com/office/word/2010/wordprocessingDrawing" xmlns:w14="http://schemas.microsoft.com/office/word/2010/wordml" xmlns:w15="http://schemas.microsoft.com/office/word/2012/wordml" mc:Ignorable="w14 wp14 w15">
+  <w:p>
+    <w:pPr>
+      <w:pStyle w:val="Header"/>
+      <w:spacing w:before="0" w:after="740"/>
+      <w:rPr>
+        <w:b w:val="false"/>
+        <w:b w:val="false"/>
+        <w:sz w:val="20"/>
+      </w:rPr>
+    </w:pPr>
+    <w:r>
+      <w:rPr>
+        <w:b w:val="false"/>
+        <w:sz w:val="20"/>
+      </w:rPr>
+      <w:t>© NCI 2024 – All rights reserved</w:t>
+    </w:r>
+  </w:p>
+</w:hdr>
+</file>
+
+<file path=word/header5.xml><?xml version="1.0" encoding="utf-8"?>
 <w:hdr xmlns:o="urn:schemas-microsoft-com:office:office" xmlns:r="http://schemas.openxmlformats.org/officeDocument/2006/relationships" xmlns:v="urn:schemas-microsoft-com:vml" xmlns:w="http://schemas.openxmlformats.org/wordprocessingml/2006/main" xmlns:w10="urn:schemas-microsoft-com:office:word" xmlns:wp="http://schemas.openxmlformats.org/drawingml/2006/wordprocessingDrawing" xmlns:wps="http://schemas.microsoft.com/office/word/2010/wordprocessingShape" xmlns:wpg="http://schemas.microsoft.com/office/word/2010/wordprocessingGroup" xmlns:mc="http://schemas.openxmlformats.org/markup-compatibility/2006" xmlns:wp14="http://schemas.microsoft.com/office/word/2010/wordprocessingDrawing" xmlns:w14="http://schemas.microsoft.com/office/word/2010/wordml" xmlns:w15="http://schemas.microsoft.com/office/word/2012/wordml" mc:Ignorable="w14 wp14 w15">
   <w:p>
     <w:pPr>
@@ -8063,6 +8078,7 @@
         <w:strike w:val="false"/>
         <w:vertAlign w:val="baseline"/>
         <w:position w:val="0"/>
+        <w:sz w:val="20"/>
         <w:sz w:val="20"/>
         <w:spacing w:val="0"/>
         <w:i w:val="false"/>
@@ -8127,6 +8143,7 @@
         <w:vertAlign w:val="baseline"/>
         <w:position w:val="0"/>
         <w:sz w:val="20"/>
+        <w:sz w:val="20"/>
         <w:spacing w:val="0"/>
         <w:i w:val="false"/>
         <w:u w:val="none"/>
@@ -8266,6 +8283,7 @@
         </w:tabs>
         <w:ind w:left="1080" w:hanging="360"/>
       </w:pPr>
+      <w:rPr/>
     </w:lvl>
     <w:lvl w:ilvl="2">
       <w:start w:val="1"/>
@@ -8278,6 +8296,7 @@
         </w:tabs>
         <w:ind w:left="1440" w:hanging="360"/>
       </w:pPr>
+      <w:rPr/>
     </w:lvl>
     <w:lvl w:ilvl="3">
       <w:start w:val="1"/>
@@ -8290,6 +8309,7 @@
         </w:tabs>
         <w:ind w:left="1800" w:hanging="360"/>
       </w:pPr>
+      <w:rPr/>
     </w:lvl>
     <w:lvl w:ilvl="4">
       <w:start w:val="1"/>
@@ -8302,6 +8322,7 @@
         </w:tabs>
         <w:ind w:left="2160" w:hanging="360"/>
       </w:pPr>
+      <w:rPr/>
     </w:lvl>
     <w:lvl w:ilvl="5">
       <w:start w:val="1"/>
@@ -8314,6 +8335,7 @@
         </w:tabs>
         <w:ind w:left="2520" w:hanging="360"/>
       </w:pPr>
+      <w:rPr/>
     </w:lvl>
     <w:lvl w:ilvl="6">
       <w:start w:val="1"/>
@@ -8326,6 +8348,7 @@
         </w:tabs>
         <w:ind w:left="2880" w:hanging="360"/>
       </w:pPr>
+      <w:rPr/>
     </w:lvl>
     <w:lvl w:ilvl="7">
       <w:start w:val="1"/>
@@ -8338,6 +8361,7 @@
         </w:tabs>
         <w:ind w:left="3240" w:hanging="360"/>
       </w:pPr>
+      <w:rPr/>
     </w:lvl>
     <w:lvl w:ilvl="8">
       <w:start w:val="1"/>
@@ -8350,6 +8374,7 @@
         </w:tabs>
         <w:ind w:left="3600" w:hanging="360"/>
       </w:pPr>
+      <w:rPr/>
     </w:lvl>
   </w:abstractNum>
   <w:abstractNum w:abstractNumId="3">
@@ -10969,6 +10994,7 @@
     <w:rsid w:val="004406a8"/>
     <w:pPr>
       <w:widowControl/>
+      <w:suppressAutoHyphens w:val="true"/>
       <w:bidi w:val="0"/>
       <w:spacing w:before="0" w:after="0"/>
       <w:jc w:val="left"/>
@@ -11039,6 +11065,7 @@
     <w:rsid w:val="0047691b"/>
     <w:pPr>
       <w:widowControl/>
+      <w:suppressAutoHyphens w:val="true"/>
       <w:bidi w:val="0"/>
       <w:spacing w:before="0" w:after="0"/>
       <w:jc w:val="left"/>
@@ -11106,6 +11133,13 @@
     <w:pPr/>
     <w:rPr/>
   </w:style>
+  <w:style w:type="paragraph" w:styleId="HeaderLeft">
+    <w:name w:val="Header Left"/>
+    <w:basedOn w:val="Header"/>
+    <w:qFormat/>
+    <w:pPr/>
+    <w:rPr/>
+  </w:style>
   <w:style w:type="numbering" w:styleId="NoList" w:default="1">
     <w:name w:val="No List"/>
     <w:uiPriority w:val="99"/>
@@ -11138,7 +11172,6 @@
     <w:basedOn w:val="TableNormal"/>
     <w:uiPriority w:val="39"/>
     <w:rsid w:val="00974a54"/>
-    <w:rPr/>
     <w:tblPr>
       <w:tblBorders>
         <w:top w:val="single" w:color="auto" w:sz="4" w:space="0"/>

</xml_diff>